<commit_message>
Fixes for high quality code exercises
</commit_message>
<xml_diff>
--- a/Courses/Software-Sciences/Module-2-DS-and-Algo/18-High-Quality-Code-and-Refactoring/18.1-High-Quality-Code-and-Refactoring-Exercise.docx
+++ b/Courses/Software-Sciences/Module-2-DS-and-Algo/18-High-Quality-Code-and-Refactoring/18.1-High-Quality-Code-and-Refactoring-Exercise.docx
@@ -4,7 +4,7 @@
   <w:body>
     <w:p>
       <w:pPr>
-        <w:pStyle w:val="1"/>
+        <w:pStyle w:val="Heading1"/>
         <w:jc w:val="center"/>
         <w:rPr>
           <w:sz w:val="48"/>
@@ -37,7 +37,7 @@
     </w:p>
     <w:p>
       <w:pPr>
-        <w:pStyle w:val="2"/>
+        <w:pStyle w:val="Heading2"/>
       </w:pPr>
       <w:r>
         <w:t>Завъртаща разходка в матрица</w:t>
@@ -45,7 +45,7 @@
     </w:p>
     <w:p>
       <w:pPr>
-        <w:pStyle w:val="3"/>
+        <w:pStyle w:val="Heading3"/>
         <w:rPr>
           <w:lang w:val="bg-BG"/>
         </w:rPr>
@@ -92,7 +92,31 @@
         <w:rPr>
           <w:lang w:val="bg-BG"/>
         </w:rPr>
-        <w:t xml:space="preserve">Започвате да се разхождате в матрица като </w:t>
+        <w:t xml:space="preserve">Започвате да </w:t>
+      </w:r>
+      <w:r>
+        <w:rPr>
+          <w:lang w:val="bg-BG"/>
+        </w:rPr>
+        <w:t>обхождате</w:t>
+      </w:r>
+      <w:r>
+        <w:rPr>
+          <w:lang w:val="bg-BG"/>
+        </w:rPr>
+        <w:t xml:space="preserve"> матрица</w:t>
+      </w:r>
+      <w:r>
+        <w:rPr>
+          <w:lang w:val="bg-BG"/>
+        </w:rPr>
+        <w:t>та</w:t>
+      </w:r>
+      <w:r>
+        <w:rPr>
+          <w:lang w:val="bg-BG"/>
+        </w:rPr>
+        <w:t xml:space="preserve"> като </w:t>
       </w:r>
       <w:r>
         <w:rPr>
@@ -296,7 +320,25 @@
         <w:rPr>
           <w:lang w:val="bg-BG"/>
         </w:rPr>
-        <w:t xml:space="preserve">разходката започва </w:t>
+        <w:t>"</w:t>
+      </w:r>
+      <w:r>
+        <w:rPr>
+          <w:lang w:val="bg-BG"/>
+        </w:rPr>
+        <w:t>разходката</w:t>
+      </w:r>
+      <w:r>
+        <w:rPr>
+          <w:lang w:val="bg-BG"/>
+        </w:rPr>
+        <w:t>"</w:t>
+      </w:r>
+      <w:r>
+        <w:rPr>
+          <w:lang w:val="bg-BG"/>
+        </w:rPr>
+        <w:t xml:space="preserve"> започва </w:t>
       </w:r>
       <w:r>
         <w:rPr>
@@ -521,7 +563,7 @@
     <w:bookmarkEnd w:id="0"/>
     <w:p>
       <w:pPr>
-        <w:pStyle w:val="4"/>
+        <w:pStyle w:val="Heading4"/>
         <w:rPr>
           <w:noProof/>
           <w:lang w:val="bg-BG"/>
@@ -537,7 +579,7 @@
     </w:p>
     <w:tbl>
       <w:tblPr>
-        <w:tblStyle w:val="af"/>
+        <w:tblStyle w:val="TableGrid"/>
         <w:tblW w:w="10320" w:type="dxa"/>
         <w:tblInd w:w="23" w:type="dxa"/>
         <w:tblCellMar>
@@ -1814,7 +1856,7 @@
     </w:tbl>
     <w:p>
       <w:pPr>
-        <w:pStyle w:val="3"/>
+        <w:pStyle w:val="Heading3"/>
         <w:rPr>
           <w:lang w:val="bg-BG"/>
         </w:rPr>
@@ -1890,7 +1932,7 @@
     </w:p>
     <w:p>
       <w:pPr>
-        <w:pStyle w:val="3"/>
+        <w:pStyle w:val="Heading3"/>
         <w:rPr>
           <w:lang w:val="bg-BG"/>
         </w:rPr>
@@ -2014,9 +2056,9 @@
         </w:rPr>
         <w:lastRenderedPageBreak/>
         <w:drawing>
-          <wp:inline distT="0" distB="0" distL="0" distR="0" wp14:anchorId="75626C59" wp14:editId="5BE395D4">
+          <wp:inline distT="0" distB="0" distL="0" distR="0" wp14:anchorId="75626C59" wp14:editId="3296AEA0">
             <wp:extent cx="3070860" cy="200273"/>
-            <wp:effectExtent l="0" t="0" r="0" b="9525"/>
+            <wp:effectExtent l="12700" t="12700" r="15240" b="15875"/>
             <wp:docPr id="24" name="Картина 24"/>
             <wp:cNvGraphicFramePr>
               <a:graphicFrameLocks xmlns:a="http://schemas.openxmlformats.org/drawingml/2006/main" noChangeAspect="1"/>
@@ -2042,6 +2084,13 @@
                     <a:prstGeom prst="rect">
                       <a:avLst/>
                     </a:prstGeom>
+                    <a:ln>
+                      <a:solidFill>
+                        <a:schemeClr val="bg1">
+                          <a:lumMod val="75000"/>
+                        </a:schemeClr>
+                      </a:solidFill>
+                    </a:ln>
                   </pic:spPr>
                 </pic:pic>
               </a:graphicData>
@@ -2052,7 +2101,7 @@
     </w:p>
     <w:p>
       <w:pPr>
-        <w:pStyle w:val="2"/>
+        <w:pStyle w:val="Heading2"/>
       </w:pPr>
       <w:r>
         <w:t>Преработване и изчистване на кода</w:t>
@@ -2109,7 +2158,13 @@
         <w:rPr>
           <w:lang w:val="bg-BG"/>
         </w:rPr>
-        <w:t>Подобрете вътрешното му качество</w:t>
+        <w:t>Подобрете качество</w:t>
+      </w:r>
+      <w:r>
+        <w:rPr>
+          <w:lang w:val="bg-BG"/>
+        </w:rPr>
+        <w:t xml:space="preserve"> на кода в него</w:t>
       </w:r>
       <w:r>
         <w:t xml:space="preserve">. </w:t>
@@ -2130,7 +2185,7 @@
     </w:p>
     <w:p>
       <w:pPr>
-        <w:pStyle w:val="ac"/>
+        <w:pStyle w:val="ListParagraph"/>
         <w:numPr>
           <w:ilvl w:val="0"/>
           <w:numId w:val="46"/>
@@ -2208,7 +2263,7 @@
     </w:p>
     <w:p>
       <w:pPr>
-        <w:pStyle w:val="ac"/>
+        <w:pStyle w:val="ListParagraph"/>
         <w:numPr>
           <w:ilvl w:val="0"/>
           <w:numId w:val="46"/>
@@ -2246,7 +2301,7 @@
     </w:p>
     <w:p>
       <w:pPr>
-        <w:pStyle w:val="ac"/>
+        <w:pStyle w:val="ListParagraph"/>
         <w:numPr>
           <w:ilvl w:val="0"/>
           <w:numId w:val="46"/>
@@ -2297,7 +2352,7 @@
     </w:p>
     <w:p>
       <w:pPr>
-        <w:pStyle w:val="ac"/>
+        <w:pStyle w:val="ListParagraph"/>
         <w:numPr>
           <w:ilvl w:val="0"/>
           <w:numId w:val="46"/>
@@ -2323,7 +2378,7 @@
     </w:p>
     <w:p>
       <w:pPr>
-        <w:pStyle w:val="ac"/>
+        <w:pStyle w:val="ListParagraph"/>
         <w:numPr>
           <w:ilvl w:val="1"/>
           <w:numId w:val="47"/>
@@ -2352,7 +2407,7 @@
     </w:p>
     <w:p>
       <w:pPr>
-        <w:pStyle w:val="ac"/>
+        <w:pStyle w:val="ListParagraph"/>
         <w:numPr>
           <w:ilvl w:val="1"/>
           <w:numId w:val="47"/>
@@ -2381,7 +2436,7 @@
     </w:p>
     <w:p>
       <w:pPr>
-        <w:pStyle w:val="ac"/>
+        <w:pStyle w:val="ListParagraph"/>
         <w:numPr>
           <w:ilvl w:val="1"/>
           <w:numId w:val="47"/>
@@ -2411,7 +2466,7 @@
     </w:p>
     <w:p>
       <w:pPr>
-        <w:pStyle w:val="ac"/>
+        <w:pStyle w:val="ListParagraph"/>
         <w:numPr>
           <w:ilvl w:val="0"/>
           <w:numId w:val="46"/>
@@ -2440,7 +2495,7 @@
     </w:p>
     <w:p>
       <w:pPr>
-        <w:pStyle w:val="ac"/>
+        <w:pStyle w:val="ListParagraph"/>
         <w:numPr>
           <w:ilvl w:val="1"/>
           <w:numId w:val="48"/>
@@ -2470,7 +2525,7 @@
     </w:p>
     <w:p>
       <w:pPr>
-        <w:pStyle w:val="ac"/>
+        <w:pStyle w:val="ListParagraph"/>
         <w:numPr>
           <w:ilvl w:val="0"/>
           <w:numId w:val="46"/>
@@ -2504,7 +2559,7 @@
     </w:p>
     <w:p>
       <w:pPr>
-        <w:pStyle w:val="ac"/>
+        <w:pStyle w:val="ListParagraph"/>
         <w:numPr>
           <w:ilvl w:val="0"/>
           <w:numId w:val="46"/>
@@ -2538,7 +2593,7 @@
     </w:p>
     <w:p>
       <w:pPr>
-        <w:pStyle w:val="ac"/>
+        <w:pStyle w:val="ListParagraph"/>
         <w:numPr>
           <w:ilvl w:val="0"/>
           <w:numId w:val="46"/>
@@ -2572,7 +2627,7 @@
     </w:p>
     <w:p>
       <w:pPr>
-        <w:pStyle w:val="ac"/>
+        <w:pStyle w:val="ListParagraph"/>
         <w:numPr>
           <w:ilvl w:val="0"/>
           <w:numId w:val="46"/>
@@ -2613,7 +2668,7 @@
     </w:p>
     <w:p>
       <w:pPr>
-        <w:pStyle w:val="ac"/>
+        <w:pStyle w:val="ListParagraph"/>
         <w:numPr>
           <w:ilvl w:val="0"/>
           <w:numId w:val="46"/>
@@ -2647,7 +2702,7 @@
     </w:p>
     <w:p>
       <w:pPr>
-        <w:pStyle w:val="ac"/>
+        <w:pStyle w:val="ListParagraph"/>
         <w:numPr>
           <w:ilvl w:val="0"/>
           <w:numId w:val="46"/>
@@ -2688,7 +2743,7 @@
     </w:p>
     <w:p>
       <w:pPr>
-        <w:pStyle w:val="ac"/>
+        <w:pStyle w:val="ListParagraph"/>
         <w:numPr>
           <w:ilvl w:val="0"/>
           <w:numId w:val="46"/>
@@ -2755,7 +2810,7 @@
     </w:p>
     <w:p>
       <w:pPr>
-        <w:pStyle w:val="ac"/>
+        <w:pStyle w:val="ListParagraph"/>
         <w:numPr>
           <w:ilvl w:val="0"/>
           <w:numId w:val="46"/>
@@ -2796,7 +2851,7 @@
     </w:p>
     <w:p>
       <w:pPr>
-        <w:pStyle w:val="ac"/>
+        <w:pStyle w:val="ListParagraph"/>
         <w:numPr>
           <w:ilvl w:val="0"/>
           <w:numId w:val="46"/>
@@ -2845,7 +2900,7 @@
     </w:p>
     <w:p>
       <w:pPr>
-        <w:pStyle w:val="ac"/>
+        <w:pStyle w:val="ListParagraph"/>
         <w:numPr>
           <w:ilvl w:val="0"/>
           <w:numId w:val="46"/>
@@ -2920,7 +2975,7 @@
     </w:p>
     <w:p>
       <w:pPr>
-        <w:pStyle w:val="ac"/>
+        <w:pStyle w:val="ListParagraph"/>
         <w:numPr>
           <w:ilvl w:val="0"/>
           <w:numId w:val="46"/>
@@ -2948,7 +3003,7 @@
     </w:p>
     <w:p>
       <w:pPr>
-        <w:pStyle w:val="ac"/>
+        <w:pStyle w:val="ListParagraph"/>
         <w:numPr>
           <w:ilvl w:val="0"/>
           <w:numId w:val="46"/>
@@ -3020,7 +3075,7 @@
     </w:p>
     <w:p>
       <w:pPr>
-        <w:pStyle w:val="ac"/>
+        <w:pStyle w:val="ListParagraph"/>
         <w:numPr>
           <w:ilvl w:val="1"/>
           <w:numId w:val="49"/>
@@ -3075,7 +3130,7 @@
     </w:p>
     <w:p>
       <w:pPr>
-        <w:pStyle w:val="ac"/>
+        <w:pStyle w:val="ListParagraph"/>
         <w:numPr>
           <w:ilvl w:val="1"/>
           <w:numId w:val="49"/>
@@ -3279,7 +3334,7 @@
     </w:p>
     <w:p>
       <w:pPr>
-        <w:pStyle w:val="3"/>
+        <w:pStyle w:val="Heading3"/>
         <w:rPr>
           <w:lang w:val="bg-BG"/>
         </w:rPr>
@@ -3532,55 +3587,36 @@
     </w:p>
     <w:p>
       <w:pPr>
-        <w:pStyle w:val="3"/>
-        <w:rPr>
-          <w:lang w:val="bg-BG"/>
-        </w:rPr>
-      </w:pPr>
-      <w:r>
-        <w:rPr>
-          <w:lang w:val="bg-BG"/>
-        </w:rPr>
-        <w:t>Примери за преработване</w:t>
+        <w:pStyle w:val="Heading3"/>
+        <w:rPr>
+          <w:lang w:val="bg-BG"/>
+        </w:rPr>
+      </w:pPr>
+      <w:r>
+        <w:rPr>
+          <w:lang w:val="bg-BG"/>
+        </w:rPr>
+        <w:lastRenderedPageBreak/>
+        <w:t>Насоки</w:t>
       </w:r>
     </w:p>
     <w:p>
       <w:pPr>
-        <w:rPr>
-          <w:lang w:val="bg-BG"/>
-        </w:rPr>
-      </w:pPr>
-      <w:r>
-        <w:rPr>
-          <w:lang w:val="bg-BG"/>
-        </w:rPr>
-        <w:t xml:space="preserve">Преработете подсказките за кода за </w:t>
-      </w:r>
-      <w:r>
-        <w:rPr>
-          <w:rStyle w:val="CodeChar"/>
-        </w:rPr>
-        <w:t>Matrica.sln.</w:t>
-      </w:r>
-    </w:p>
-    <w:p>
-      <w:pPr>
-        <w:pStyle w:val="4"/>
+        <w:pStyle w:val="Heading4"/>
         <w:numPr>
           <w:ilvl w:val="0"/>
           <w:numId w:val="45"/>
         </w:numPr>
-        <w:ind w:left="720"/>
-        <w:rPr>
-          <w:lang w:val="bg-BG"/>
-        </w:rPr>
-      </w:pPr>
-      <w:r>
-        <w:rPr>
-          <w:lang w:val="bg-BG"/>
-        </w:rPr>
-        <w:lastRenderedPageBreak/>
-        <w:t>Лошо  инициализирани и написани променливи</w:t>
+        <w:ind w:left="426" w:hanging="437"/>
+        <w:rPr>
+          <w:lang w:val="bg-BG"/>
+        </w:rPr>
+      </w:pPr>
+      <w:r>
+        <w:rPr>
+          <w:lang w:val="bg-BG"/>
+        </w:rPr>
+        <w:t>Лошо инициализирани и написани променливи</w:t>
       </w:r>
     </w:p>
     <w:p>
@@ -3610,9 +3646,9 @@
           <w:noProof/>
         </w:rPr>
         <w:drawing>
-          <wp:inline distT="0" distB="0" distL="0" distR="0" wp14:anchorId="1E695317" wp14:editId="49A5640F">
+          <wp:inline distT="0" distB="0" distL="0" distR="0" wp14:anchorId="1E695317" wp14:editId="3270C54D">
             <wp:extent cx="3438777" cy="363416"/>
-            <wp:effectExtent l="0" t="0" r="0" b="0"/>
+            <wp:effectExtent l="12700" t="12700" r="15875" b="17780"/>
             <wp:docPr id="8" name="Picture 8"/>
             <wp:cNvGraphicFramePr>
               <a:graphicFrameLocks xmlns:a="http://schemas.openxmlformats.org/drawingml/2006/main" noChangeAspect="1"/>
@@ -3638,7 +3674,11 @@
                       <a:avLst/>
                     </a:prstGeom>
                     <a:ln>
-                      <a:noFill/>
+                      <a:solidFill>
+                        <a:schemeClr val="bg1">
+                          <a:lumMod val="75000"/>
+                        </a:schemeClr>
+                      </a:solidFill>
                     </a:ln>
                     <a:extLst>
                       <a:ext uri="{53640926-AAD7-44D8-BBD7-CCE9431645EC}">
@@ -3792,9 +3832,9 @@
           <w:noProof/>
         </w:rPr>
         <w:drawing>
-          <wp:inline distT="0" distB="0" distL="0" distR="0" wp14:anchorId="68FC70F5" wp14:editId="37865B38">
+          <wp:inline distT="0" distB="0" distL="0" distR="0" wp14:anchorId="68FC70F5" wp14:editId="7DD05C04">
             <wp:extent cx="2971800" cy="1007968"/>
-            <wp:effectExtent l="0" t="0" r="0" b="1905"/>
+            <wp:effectExtent l="12700" t="12700" r="12700" b="8255"/>
             <wp:docPr id="9" name="Picture 9" descr="Graphical user interface, text&#10;&#10;Description automatically generated"/>
             <wp:cNvGraphicFramePr>
               <a:graphicFrameLocks xmlns:a="http://schemas.openxmlformats.org/drawingml/2006/main" noChangeAspect="1"/>
@@ -3820,7 +3860,11 @@
                       <a:avLst/>
                     </a:prstGeom>
                     <a:ln>
-                      <a:noFill/>
+                      <a:solidFill>
+                        <a:schemeClr val="bg1">
+                          <a:lumMod val="75000"/>
+                        </a:schemeClr>
+                      </a:solidFill>
                     </a:ln>
                     <a:extLst>
                       <a:ext uri="{53640926-AAD7-44D8-BBD7-CCE9431645EC}">
@@ -3837,12 +3881,12 @@
     </w:p>
     <w:p>
       <w:pPr>
-        <w:pStyle w:val="4"/>
+        <w:pStyle w:val="Heading4"/>
         <w:numPr>
           <w:ilvl w:val="0"/>
           <w:numId w:val="45"/>
         </w:numPr>
-        <w:ind w:left="720"/>
+        <w:ind w:left="426" w:hanging="437"/>
         <w:rPr>
           <w:noProof/>
           <w:lang w:val="bg-BG"/>
@@ -3863,10 +3907,13 @@
         </w:rPr>
       </w:pPr>
       <w:r>
-        <w:rPr>
-          <w:lang w:val="bg-BG"/>
-        </w:rPr>
-        <w:t>В лошия може да видим</w:t>
+        <w:t>M</w:t>
+      </w:r>
+      <w:r>
+        <w:rPr>
+          <w:lang w:val="bg-BG"/>
+        </w:rPr>
+        <w:t>оже да видим</w:t>
       </w:r>
       <w:r>
         <w:t xml:space="preserve">, </w:t>
@@ -3875,7 +3922,31 @@
         <w:rPr>
           <w:lang w:val="bg-BG"/>
         </w:rPr>
-        <w:t xml:space="preserve">че използват </w:t>
+        <w:t xml:space="preserve">че </w:t>
+      </w:r>
+      <w:r>
+        <w:rPr>
+          <w:lang w:val="bg-BG"/>
+        </w:rPr>
+        <w:t xml:space="preserve">в кода са </w:t>
+      </w:r>
+      <w:r>
+        <w:rPr>
+          <w:lang w:val="bg-BG"/>
+        </w:rPr>
+        <w:t>използв</w:t>
+      </w:r>
+      <w:r>
+        <w:rPr>
+          <w:lang w:val="bg-BG"/>
+        </w:rPr>
+        <w:t>ани</w:t>
+      </w:r>
+      <w:r>
+        <w:rPr>
+          <w:lang w:val="bg-BG"/>
+        </w:rPr>
+        <w:t xml:space="preserve"> </w:t>
       </w:r>
       <w:r>
         <w:rPr>
@@ -3918,9 +3989,9 @@
           <w:noProof/>
         </w:rPr>
         <w:drawing>
-          <wp:inline distT="0" distB="0" distL="0" distR="0" wp14:anchorId="3866429E" wp14:editId="461687FB">
+          <wp:inline distT="0" distB="0" distL="0" distR="0" wp14:anchorId="3866429E" wp14:editId="6030244F">
             <wp:extent cx="5470040" cy="167640"/>
-            <wp:effectExtent l="0" t="0" r="0" b="3810"/>
+            <wp:effectExtent l="12700" t="12700" r="16510" b="10160"/>
             <wp:docPr id="26" name="Картина 26"/>
             <wp:cNvGraphicFramePr>
               <a:graphicFrameLocks xmlns:a="http://schemas.openxmlformats.org/drawingml/2006/main" noChangeAspect="1"/>
@@ -3946,7 +4017,11 @@
                       <a:avLst/>
                     </a:prstGeom>
                     <a:ln>
-                      <a:noFill/>
+                      <a:solidFill>
+                        <a:schemeClr val="bg1">
+                          <a:lumMod val="75000"/>
+                        </a:schemeClr>
+                      </a:solidFill>
                     </a:ln>
                     <a:extLst>
                       <a:ext uri="{53640926-AAD7-44D8-BBD7-CCE9431645EC}">
@@ -4054,9 +4129,9 @@
           <w:noProof/>
         </w:rPr>
         <w:drawing>
-          <wp:inline distT="0" distB="0" distL="0" distR="0" wp14:anchorId="696B8731" wp14:editId="5D2E48ED">
+          <wp:inline distT="0" distB="0" distL="0" distR="0" wp14:anchorId="696B8731" wp14:editId="380B0BF2">
             <wp:extent cx="2903220" cy="185184"/>
-            <wp:effectExtent l="0" t="0" r="0" b="5715"/>
+            <wp:effectExtent l="12700" t="12700" r="5080" b="18415"/>
             <wp:docPr id="27" name="Картина 27"/>
             <wp:cNvGraphicFramePr>
               <a:graphicFrameLocks xmlns:a="http://schemas.openxmlformats.org/drawingml/2006/main" noChangeAspect="1"/>
@@ -4082,6 +4157,13 @@
                     <a:prstGeom prst="rect">
                       <a:avLst/>
                     </a:prstGeom>
+                    <a:ln>
+                      <a:solidFill>
+                        <a:schemeClr val="bg1">
+                          <a:lumMod val="75000"/>
+                        </a:schemeClr>
+                      </a:solidFill>
+                    </a:ln>
                   </pic:spPr>
                 </pic:pic>
               </a:graphicData>
@@ -4110,9 +4192,9 @@
           <w:noProof/>
         </w:rPr>
         <w:drawing>
-          <wp:inline distT="0" distB="0" distL="0" distR="0" wp14:anchorId="53B09C0A" wp14:editId="395F13B5">
+          <wp:inline distT="0" distB="0" distL="0" distR="0" wp14:anchorId="53B09C0A" wp14:editId="1F9BF202">
             <wp:extent cx="4648200" cy="180405"/>
-            <wp:effectExtent l="0" t="0" r="0" b="0"/>
+            <wp:effectExtent l="12700" t="12700" r="12700" b="10160"/>
             <wp:docPr id="28" name="Картина 28"/>
             <wp:cNvGraphicFramePr>
               <a:graphicFrameLocks xmlns:a="http://schemas.openxmlformats.org/drawingml/2006/main" noChangeAspect="1"/>
@@ -4138,6 +4220,13 @@
                     <a:prstGeom prst="rect">
                       <a:avLst/>
                     </a:prstGeom>
+                    <a:ln>
+                      <a:solidFill>
+                        <a:schemeClr val="bg1">
+                          <a:lumMod val="75000"/>
+                        </a:schemeClr>
+                      </a:solidFill>
+                    </a:ln>
                   </pic:spPr>
                 </pic:pic>
               </a:graphicData>
@@ -4148,12 +4237,12 @@
     </w:p>
     <w:p>
       <w:pPr>
-        <w:pStyle w:val="4"/>
+        <w:pStyle w:val="Heading4"/>
         <w:numPr>
           <w:ilvl w:val="0"/>
           <w:numId w:val="45"/>
         </w:numPr>
-        <w:ind w:left="720"/>
+        <w:ind w:left="426" w:hanging="426"/>
         <w:rPr>
           <w:noProof/>
           <w:lang w:val="bg-BG"/>
@@ -4271,9 +4360,9 @@
           <w:noProof/>
         </w:rPr>
         <w:drawing>
-          <wp:inline distT="0" distB="0" distL="0" distR="0" wp14:anchorId="0F83EC0F" wp14:editId="5303C51A">
+          <wp:inline distT="0" distB="0" distL="0" distR="0" wp14:anchorId="0F83EC0F" wp14:editId="32107375">
             <wp:extent cx="3171092" cy="358471"/>
-            <wp:effectExtent l="0" t="0" r="0" b="3810"/>
+            <wp:effectExtent l="12700" t="12700" r="4445" b="10160"/>
             <wp:docPr id="10" name="Picture 10" descr="A picture containing icon&#10;&#10;Description automatically generated"/>
             <wp:cNvGraphicFramePr>
               <a:graphicFrameLocks xmlns:a="http://schemas.openxmlformats.org/drawingml/2006/main" noChangeAspect="1"/>
@@ -4299,6 +4388,13 @@
                     <a:prstGeom prst="rect">
                       <a:avLst/>
                     </a:prstGeom>
+                    <a:ln>
+                      <a:solidFill>
+                        <a:schemeClr val="bg1">
+                          <a:lumMod val="75000"/>
+                        </a:schemeClr>
+                      </a:solidFill>
+                    </a:ln>
                   </pic:spPr>
                 </pic:pic>
               </a:graphicData>
@@ -4429,9 +4525,9 @@
           <w:noProof/>
         </w:rPr>
         <w:drawing>
-          <wp:inline distT="0" distB="0" distL="0" distR="0" wp14:anchorId="52AD657D" wp14:editId="611B4D97">
+          <wp:inline distT="0" distB="0" distL="0" distR="0" wp14:anchorId="52AD657D" wp14:editId="6B585713">
             <wp:extent cx="4601261" cy="329386"/>
-            <wp:effectExtent l="0" t="0" r="0" b="0"/>
+            <wp:effectExtent l="12700" t="12700" r="8890" b="13970"/>
             <wp:docPr id="29" name="Картина 29"/>
             <wp:cNvGraphicFramePr>
               <a:graphicFrameLocks xmlns:a="http://schemas.openxmlformats.org/drawingml/2006/main" noChangeAspect="1"/>
@@ -4457,6 +4553,13 @@
                     <a:prstGeom prst="rect">
                       <a:avLst/>
                     </a:prstGeom>
+                    <a:ln>
+                      <a:solidFill>
+                        <a:schemeClr val="bg1">
+                          <a:lumMod val="75000"/>
+                        </a:schemeClr>
+                      </a:solidFill>
+                    </a:ln>
                   </pic:spPr>
                 </pic:pic>
               </a:graphicData>
@@ -4467,12 +4570,12 @@
     </w:p>
     <w:p>
       <w:pPr>
-        <w:pStyle w:val="4"/>
+        <w:pStyle w:val="Heading4"/>
         <w:numPr>
           <w:ilvl w:val="0"/>
           <w:numId w:val="45"/>
         </w:numPr>
-        <w:ind w:left="720"/>
+        <w:ind w:left="426" w:hanging="426"/>
         <w:rPr>
           <w:lang w:val="bg-BG"/>
         </w:rPr>
@@ -4542,9 +4645,9 @@
           <w:noProof/>
         </w:rPr>
         <w:drawing>
-          <wp:inline distT="0" distB="0" distL="0" distR="0" wp14:anchorId="6F7C8A3F" wp14:editId="17D07E69">
+          <wp:inline distT="0" distB="0" distL="0" distR="0" wp14:anchorId="6F7C8A3F" wp14:editId="253359F8">
             <wp:extent cx="5199185" cy="530133"/>
-            <wp:effectExtent l="0" t="0" r="1905" b="3810"/>
+            <wp:effectExtent l="12700" t="12700" r="8255" b="16510"/>
             <wp:docPr id="12" name="Picture 12"/>
             <wp:cNvGraphicFramePr>
               <a:graphicFrameLocks xmlns:a="http://schemas.openxmlformats.org/drawingml/2006/main" noChangeAspect="1"/>
@@ -4570,6 +4673,13 @@
                     <a:prstGeom prst="rect">
                       <a:avLst/>
                     </a:prstGeom>
+                    <a:ln>
+                      <a:solidFill>
+                        <a:schemeClr val="bg1">
+                          <a:lumMod val="75000"/>
+                        </a:schemeClr>
+                      </a:solidFill>
+                    </a:ln>
                   </pic:spPr>
                 </pic:pic>
               </a:graphicData>
@@ -4591,6 +4701,7 @@
         <w:rPr>
           <w:lang w:val="bg-BG"/>
         </w:rPr>
+        <w:lastRenderedPageBreak/>
         <w:t>Трябва да изчистим кода и да го променим</w:t>
       </w:r>
       <w:r>
@@ -4634,11 +4745,10 @@
         <w:rPr>
           <w:noProof/>
         </w:rPr>
-        <w:lastRenderedPageBreak/>
         <w:drawing>
-          <wp:inline distT="0" distB="0" distL="0" distR="0" wp14:anchorId="348E4ECC" wp14:editId="5271BAFB">
+          <wp:inline distT="0" distB="0" distL="0" distR="0" wp14:anchorId="348E4ECC" wp14:editId="684B4604">
             <wp:extent cx="5040923" cy="1180644"/>
-            <wp:effectExtent l="0" t="0" r="7620" b="635"/>
+            <wp:effectExtent l="12700" t="12700" r="13970" b="13335"/>
             <wp:docPr id="13" name="Picture 13" descr="Graphical user interface, text, application&#10;&#10;Description automatically generated with medium confidence"/>
             <wp:cNvGraphicFramePr>
               <a:graphicFrameLocks xmlns:a="http://schemas.openxmlformats.org/drawingml/2006/main" noChangeAspect="1"/>
@@ -4664,6 +4774,13 @@
                     <a:prstGeom prst="rect">
                       <a:avLst/>
                     </a:prstGeom>
+                    <a:ln>
+                      <a:solidFill>
+                        <a:schemeClr val="bg1">
+                          <a:lumMod val="75000"/>
+                        </a:schemeClr>
+                      </a:solidFill>
+                    </a:ln>
                   </pic:spPr>
                 </pic:pic>
               </a:graphicData>
@@ -4674,12 +4791,12 @@
     </w:p>
     <w:p>
       <w:pPr>
-        <w:pStyle w:val="4"/>
+        <w:pStyle w:val="Heading4"/>
         <w:numPr>
           <w:ilvl w:val="0"/>
           <w:numId w:val="45"/>
         </w:numPr>
-        <w:ind w:left="720"/>
+        <w:ind w:left="426" w:hanging="426"/>
         <w:rPr>
           <w:lang w:val="bg-BG"/>
         </w:rPr>
@@ -4763,9 +4880,9 @@
           <w:noProof/>
         </w:rPr>
         <w:drawing>
-          <wp:inline distT="0" distB="0" distL="0" distR="0" wp14:anchorId="701F04F9" wp14:editId="710EC3D5">
+          <wp:inline distT="0" distB="0" distL="0" distR="0" wp14:anchorId="701F04F9" wp14:editId="63A22F34">
             <wp:extent cx="3061640" cy="328246"/>
-            <wp:effectExtent l="0" t="0" r="0" b="0"/>
+            <wp:effectExtent l="12700" t="12700" r="12065" b="15240"/>
             <wp:docPr id="14" name="Picture 14"/>
             <wp:cNvGraphicFramePr>
               <a:graphicFrameLocks xmlns:a="http://schemas.openxmlformats.org/drawingml/2006/main" noChangeAspect="1"/>
@@ -4791,6 +4908,13 @@
                     <a:prstGeom prst="rect">
                       <a:avLst/>
                     </a:prstGeom>
+                    <a:ln>
+                      <a:solidFill>
+                        <a:schemeClr val="bg1">
+                          <a:lumMod val="75000"/>
+                        </a:schemeClr>
+                      </a:solidFill>
+                    </a:ln>
                   </pic:spPr>
                 </pic:pic>
               </a:graphicData>
@@ -4835,9 +4959,9 @@
           <w:noProof/>
         </w:rPr>
         <w:drawing>
-          <wp:inline distT="0" distB="0" distL="0" distR="0" wp14:anchorId="5E7BBA7D" wp14:editId="4BAE2DD8">
+          <wp:inline distT="0" distB="0" distL="0" distR="0" wp14:anchorId="5E7BBA7D" wp14:editId="0A71CDF4">
             <wp:extent cx="5855677" cy="499991"/>
-            <wp:effectExtent l="0" t="0" r="0" b="0"/>
+            <wp:effectExtent l="12700" t="12700" r="12065" b="8255"/>
             <wp:docPr id="15" name="Picture 15"/>
             <wp:cNvGraphicFramePr>
               <a:graphicFrameLocks xmlns:a="http://schemas.openxmlformats.org/drawingml/2006/main" noChangeAspect="1"/>
@@ -4863,6 +4987,13 @@
                     <a:prstGeom prst="rect">
                       <a:avLst/>
                     </a:prstGeom>
+                    <a:ln>
+                      <a:solidFill>
+                        <a:schemeClr val="bg1">
+                          <a:lumMod val="75000"/>
+                        </a:schemeClr>
+                      </a:solidFill>
+                    </a:ln>
                   </pic:spPr>
                 </pic:pic>
               </a:graphicData>
@@ -4906,9 +5037,9 @@
           <w:noProof/>
         </w:rPr>
         <w:drawing>
-          <wp:inline distT="0" distB="0" distL="0" distR="0" wp14:anchorId="7421888A" wp14:editId="45800481">
+          <wp:inline distT="0" distB="0" distL="0" distR="0" wp14:anchorId="7421888A" wp14:editId="7774318D">
             <wp:extent cx="4236720" cy="176615"/>
-            <wp:effectExtent l="0" t="0" r="0" b="0"/>
+            <wp:effectExtent l="12700" t="12700" r="5080" b="13970"/>
             <wp:docPr id="30" name="Картина 30"/>
             <wp:cNvGraphicFramePr>
               <a:graphicFrameLocks xmlns:a="http://schemas.openxmlformats.org/drawingml/2006/main" noChangeAspect="1"/>
@@ -4934,6 +5065,13 @@
                     <a:prstGeom prst="rect">
                       <a:avLst/>
                     </a:prstGeom>
+                    <a:ln>
+                      <a:solidFill>
+                        <a:schemeClr val="bg1">
+                          <a:lumMod val="75000"/>
+                        </a:schemeClr>
+                      </a:solidFill>
+                    </a:ln>
                   </pic:spPr>
                 </pic:pic>
               </a:graphicData>
@@ -4944,7 +5082,7 @@
     </w:p>
     <w:p>
       <w:pPr>
-        <w:pStyle w:val="3"/>
+        <w:pStyle w:val="Heading3"/>
         <w:rPr>
           <w:lang w:val="bg-BG"/>
         </w:rPr>
@@ -5264,7 +5402,7 @@
       <w:hyperlink r:id="rId23" w:history="1">
         <w:r>
           <w:rPr>
-            <w:rStyle w:val="a9"/>
+            <w:rStyle w:val="Hyperlink"/>
           </w:rPr>
           <w:t>https://www.pmichaels.net/2022/05/26/unit-testing-a-console-application/</w:t>
         </w:r>
@@ -5334,10 +5472,11 @@
         <w:rPr>
           <w:noProof/>
         </w:rPr>
+        <w:lastRenderedPageBreak/>
         <w:drawing>
-          <wp:inline distT="0" distB="0" distL="0" distR="0" wp14:anchorId="5B3991C4" wp14:editId="4A9A024A">
+          <wp:inline distT="0" distB="0" distL="0" distR="0" wp14:anchorId="5B3991C4" wp14:editId="4D2B289D">
             <wp:extent cx="6626225" cy="2771775"/>
-            <wp:effectExtent l="0" t="0" r="3175" b="9525"/>
+            <wp:effectExtent l="12700" t="12700" r="15875" b="9525"/>
             <wp:docPr id="18" name="Picture 18"/>
             <wp:cNvGraphicFramePr>
               <a:graphicFrameLocks xmlns:a="http://schemas.openxmlformats.org/drawingml/2006/main" noChangeAspect="1"/>
@@ -5363,6 +5502,13 @@
                     <a:prstGeom prst="rect">
                       <a:avLst/>
                     </a:prstGeom>
+                    <a:ln>
+                      <a:solidFill>
+                        <a:schemeClr val="bg1">
+                          <a:lumMod val="75000"/>
+                        </a:schemeClr>
+                      </a:solidFill>
+                    </a:ln>
                   </pic:spPr>
                 </pic:pic>
               </a:graphicData>
@@ -5412,7 +5558,7 @@
 <w:ftr xmlns:wpc="http://schemas.microsoft.com/office/word/2010/wordprocessingCanvas" xmlns:cx="http://schemas.microsoft.com/office/drawing/2014/chartex" xmlns:cx1="http://schemas.microsoft.com/office/drawing/2015/9/8/chartex" xmlns:cx2="http://schemas.microsoft.com/office/drawing/2015/10/21/chartex" xmlns:cx3="http://schemas.microsoft.com/office/drawing/2016/5/9/chartex" xmlns:cx4="http://schemas.microsoft.com/office/drawing/2016/5/10/chartex" xmlns:cx5="http://schemas.microsoft.com/office/drawing/2016/5/11/chartex" xmlns:cx6="http://schemas.microsoft.com/office/drawing/2016/5/12/chartex" xmlns:cx7="http://schemas.microsoft.com/office/drawing/2016/5/13/chartex" xmlns:cx8="http://schemas.microsoft.com/office/drawing/2016/5/14/chartex" xmlns:mc="http://schemas.openxmlformats.org/markup-compatibility/2006" xmlns:aink="http://schemas.microsoft.com/office/drawing/2016/ink" xmlns:am3d="http://schemas.microsoft.com/office/drawing/2017/model3d" xmlns:o="urn:schemas-microsoft-com:office:office" xmlns:oel="http://schemas.microsoft.com/office/2019/extlst" xmlns:r="http://schemas.openxmlformats.org/officeDocument/2006/relationships" xmlns:m="http://schemas.openxmlformats.org/officeDocument/2006/math" xmlns:v="urn:schemas-microsoft-com:vml" xmlns:wp14="http://schemas.microsoft.com/office/word/2010/wordprocessingDrawing" xmlns:wp="http://schemas.openxmlformats.org/drawingml/2006/wordprocessingDrawing" xmlns:w10="urn:schemas-microsoft-com:office:word" xmlns:w="http://schemas.openxmlformats.org/wordprocessingml/2006/main" xmlns:w14="http://schemas.microsoft.com/office/word/2010/wordml" xmlns:w15="http://schemas.microsoft.com/office/word/2012/wordml" xmlns:w16cex="http://schemas.microsoft.com/office/word/2018/wordml/cex" xmlns:w16cid="http://schemas.microsoft.com/office/word/2016/wordml/cid" xmlns:w16="http://schemas.microsoft.com/office/word/2018/wordml" xmlns:w16sdtdh="http://schemas.microsoft.com/office/word/2020/wordml/sdtdatahash" xmlns:w16se="http://schemas.microsoft.com/office/word/2015/wordml/symex" xmlns:wpg="http://schemas.microsoft.com/office/word/2010/wordprocessingGroup" xmlns:wpi="http://schemas.microsoft.com/office/word/2010/wordprocessingInk" xmlns:wne="http://schemas.microsoft.com/office/word/2006/wordml" xmlns:wps="http://schemas.microsoft.com/office/word/2010/wordprocessingShape" mc:Ignorable="w14 w15 w16se w16cid w16 w16cex w16sdtdh wp14">
   <w:p>
     <w:pPr>
-      <w:pStyle w:val="a5"/>
+      <w:pStyle w:val="Footer"/>
       <w:rPr>
         <w:lang w:val="bg-BG"/>
       </w:rPr>
@@ -5619,7 +5765,7 @@
                           <w:hyperlink r:id="rId1" w:history="1">
                             <w:r>
                               <w:rPr>
-                                <w:rStyle w:val="a9"/>
+                                <w:rStyle w:val="Hyperlink"/>
                                 <w:noProof/>
                                 <w:color w:val="95B3D7" w:themeColor="accent1" w:themeTint="99"/>
                                 <w:sz w:val="17"/>
@@ -5629,7 +5775,7 @@
                             </w:r>
                             <w:r>
                               <w:rPr>
-                                <w:rStyle w:val="a9"/>
+                                <w:rStyle w:val="Hyperlink"/>
                                 <w:noProof/>
                                 <w:color w:val="95B3D7" w:themeColor="accent1" w:themeTint="99"/>
                                 <w:sz w:val="17"/>
@@ -5640,7 +5786,7 @@
                             </w:r>
                             <w:r>
                               <w:rPr>
-                                <w:rStyle w:val="a9"/>
+                                <w:rStyle w:val="Hyperlink"/>
                                 <w:noProof/>
                                 <w:color w:val="95B3D7" w:themeColor="accent1" w:themeTint="99"/>
                                 <w:sz w:val="17"/>
@@ -5650,7 +5796,7 @@
                             </w:r>
                             <w:r>
                               <w:rPr>
-                                <w:rStyle w:val="a9"/>
+                                <w:rStyle w:val="Hyperlink"/>
                                 <w:noProof/>
                                 <w:color w:val="95B3D7" w:themeColor="accent1" w:themeTint="99"/>
                                 <w:sz w:val="17"/>
@@ -5661,7 +5807,7 @@
                             </w:r>
                             <w:r>
                               <w:rPr>
-                                <w:rStyle w:val="a9"/>
+                                <w:rStyle w:val="Hyperlink"/>
                                 <w:noProof/>
                                 <w:color w:val="95B3D7" w:themeColor="accent1" w:themeTint="99"/>
                                 <w:sz w:val="17"/>
@@ -5671,7 +5817,7 @@
                             </w:r>
                             <w:r>
                               <w:rPr>
-                                <w:rStyle w:val="a9"/>
+                                <w:rStyle w:val="Hyperlink"/>
                                 <w:noProof/>
                                 <w:color w:val="95B3D7" w:themeColor="accent1" w:themeTint="99"/>
                                 <w:sz w:val="17"/>
@@ -5682,7 +5828,7 @@
                             </w:r>
                             <w:r>
                               <w:rPr>
-                                <w:rStyle w:val="a9"/>
+                                <w:rStyle w:val="Hyperlink"/>
                                 <w:noProof/>
                                 <w:color w:val="95B3D7" w:themeColor="accent1" w:themeTint="99"/>
                                 <w:sz w:val="17"/>
@@ -5692,7 +5838,7 @@
                             </w:r>
                             <w:r>
                               <w:rPr>
-                                <w:rStyle w:val="a9"/>
+                                <w:rStyle w:val="Hyperlink"/>
                                 <w:noProof/>
                                 <w:color w:val="95B3D7" w:themeColor="accent1" w:themeTint="99"/>
                                 <w:sz w:val="17"/>
@@ -5703,7 +5849,7 @@
                             </w:r>
                             <w:r>
                               <w:rPr>
-                                <w:rStyle w:val="a9"/>
+                                <w:rStyle w:val="Hyperlink"/>
                                 <w:noProof/>
                                 <w:color w:val="95B3D7" w:themeColor="accent1" w:themeTint="99"/>
                                 <w:sz w:val="17"/>
@@ -5713,7 +5859,7 @@
                             </w:r>
                             <w:r>
                               <w:rPr>
-                                <w:rStyle w:val="a9"/>
+                                <w:rStyle w:val="Hyperlink"/>
                                 <w:noProof/>
                                 <w:color w:val="95B3D7" w:themeColor="accent1" w:themeTint="99"/>
                                 <w:sz w:val="17"/>
@@ -5724,7 +5870,7 @@
                             </w:r>
                             <w:r>
                               <w:rPr>
-                                <w:rStyle w:val="a9"/>
+                                <w:rStyle w:val="Hyperlink"/>
                                 <w:noProof/>
                                 <w:color w:val="95B3D7" w:themeColor="accent1" w:themeTint="99"/>
                                 <w:sz w:val="17"/>
@@ -6186,7 +6332,7 @@
   </w:p>
   <w:p>
     <w:pPr>
-      <w:pStyle w:val="a5"/>
+      <w:pStyle w:val="Footer"/>
     </w:pPr>
     <w:r>
       <w:rPr>
@@ -6577,7 +6723,7 @@
 <w:hdr xmlns:wpc="http://schemas.microsoft.com/office/word/2010/wordprocessingCanvas" xmlns:cx="http://schemas.microsoft.com/office/drawing/2014/chartex" xmlns:cx1="http://schemas.microsoft.com/office/drawing/2015/9/8/chartex" xmlns:cx2="http://schemas.microsoft.com/office/drawing/2015/10/21/chartex" xmlns:cx3="http://schemas.microsoft.com/office/drawing/2016/5/9/chartex" xmlns:cx4="http://schemas.microsoft.com/office/drawing/2016/5/10/chartex" xmlns:cx5="http://schemas.microsoft.com/office/drawing/2016/5/11/chartex" xmlns:cx6="http://schemas.microsoft.com/office/drawing/2016/5/12/chartex" xmlns:cx7="http://schemas.microsoft.com/office/drawing/2016/5/13/chartex" xmlns:cx8="http://schemas.microsoft.com/office/drawing/2016/5/14/chartex" xmlns:mc="http://schemas.openxmlformats.org/markup-compatibility/2006" xmlns:aink="http://schemas.microsoft.com/office/drawing/2016/ink" xmlns:am3d="http://schemas.microsoft.com/office/drawing/2017/model3d" xmlns:o="urn:schemas-microsoft-com:office:office" xmlns:oel="http://schemas.microsoft.com/office/2019/extlst" xmlns:r="http://schemas.openxmlformats.org/officeDocument/2006/relationships" xmlns:m="http://schemas.openxmlformats.org/officeDocument/2006/math" xmlns:v="urn:schemas-microsoft-com:vml" xmlns:wp14="http://schemas.microsoft.com/office/word/2010/wordprocessingDrawing" xmlns:wp="http://schemas.openxmlformats.org/drawingml/2006/wordprocessingDrawing" xmlns:w10="urn:schemas-microsoft-com:office:word" xmlns:w="http://schemas.openxmlformats.org/wordprocessingml/2006/main" xmlns:w14="http://schemas.microsoft.com/office/word/2010/wordml" xmlns:w15="http://schemas.microsoft.com/office/word/2012/wordml" xmlns:w16cex="http://schemas.microsoft.com/office/word/2018/wordml/cex" xmlns:w16cid="http://schemas.microsoft.com/office/word/2016/wordml/cid" xmlns:w16="http://schemas.microsoft.com/office/word/2018/wordml" xmlns:w16sdtdh="http://schemas.microsoft.com/office/word/2020/wordml/sdtdatahash" xmlns:w16se="http://schemas.microsoft.com/office/word/2015/wordml/symex" xmlns:wpg="http://schemas.microsoft.com/office/word/2010/wordprocessingGroup" xmlns:wpi="http://schemas.microsoft.com/office/word/2010/wordprocessingInk" xmlns:wne="http://schemas.microsoft.com/office/word/2006/wordml" xmlns:wps="http://schemas.microsoft.com/office/word/2010/wordprocessingShape" mc:Ignorable="w14 w15 w16se w16cid w16 w16cex w16sdtdh wp14">
   <w:p>
     <w:pPr>
-      <w:pStyle w:val="a3"/>
+      <w:pStyle w:val="Header"/>
       <w:ind w:hanging="1134"/>
     </w:pPr>
   </w:p>
@@ -7024,7 +7170,7 @@
     <w:lvl w:ilvl="0" w:tplc="A47E1DC6">
       <w:start w:val="1"/>
       <w:numFmt w:val="decimal"/>
-      <w:pStyle w:val="2"/>
+      <w:pStyle w:val="Heading2"/>
       <w:lvlText w:val="%1."/>
       <w:lvlJc w:val="left"/>
       <w:pPr>
@@ -10653,7 +10799,7 @@
       <w:lvlText w:val="%1."/>
       <w:lvlJc w:val="left"/>
       <w:pPr>
-        <w:ind w:left="0" w:hanging="360"/>
+        <w:ind w:left="-360" w:hanging="360"/>
       </w:pPr>
     </w:lvl>
     <w:lvl w:ilvl="1" w:tplc="04090019" w:tentative="1">
@@ -10662,7 +10808,7 @@
       <w:lvlText w:val="%2."/>
       <w:lvlJc w:val="left"/>
       <w:pPr>
-        <w:ind w:left="720" w:hanging="360"/>
+        <w:ind w:left="360" w:hanging="360"/>
       </w:pPr>
     </w:lvl>
     <w:lvl w:ilvl="2" w:tplc="0409001B" w:tentative="1">
@@ -10671,7 +10817,7 @@
       <w:lvlText w:val="%3."/>
       <w:lvlJc w:val="right"/>
       <w:pPr>
-        <w:ind w:left="1440" w:hanging="180"/>
+        <w:ind w:left="1080" w:hanging="180"/>
       </w:pPr>
     </w:lvl>
     <w:lvl w:ilvl="3" w:tplc="0409000F" w:tentative="1">
@@ -10680,7 +10826,7 @@
       <w:lvlText w:val="%4."/>
       <w:lvlJc w:val="left"/>
       <w:pPr>
-        <w:ind w:left="2160" w:hanging="360"/>
+        <w:ind w:left="1800" w:hanging="360"/>
       </w:pPr>
     </w:lvl>
     <w:lvl w:ilvl="4" w:tplc="04090019" w:tentative="1">
@@ -10689,7 +10835,7 @@
       <w:lvlText w:val="%5."/>
       <w:lvlJc w:val="left"/>
       <w:pPr>
-        <w:ind w:left="2880" w:hanging="360"/>
+        <w:ind w:left="2520" w:hanging="360"/>
       </w:pPr>
     </w:lvl>
     <w:lvl w:ilvl="5" w:tplc="0409001B" w:tentative="1">
@@ -10698,7 +10844,7 @@
       <w:lvlText w:val="%6."/>
       <w:lvlJc w:val="right"/>
       <w:pPr>
-        <w:ind w:left="3600" w:hanging="180"/>
+        <w:ind w:left="3240" w:hanging="180"/>
       </w:pPr>
     </w:lvl>
     <w:lvl w:ilvl="6" w:tplc="0409000F" w:tentative="1">
@@ -10707,7 +10853,7 @@
       <w:lvlText w:val="%7."/>
       <w:lvlJc w:val="left"/>
       <w:pPr>
-        <w:ind w:left="4320" w:hanging="360"/>
+        <w:ind w:left="3960" w:hanging="360"/>
       </w:pPr>
     </w:lvl>
     <w:lvl w:ilvl="7" w:tplc="04090019" w:tentative="1">
@@ -10716,7 +10862,7 @@
       <w:lvlText w:val="%8."/>
       <w:lvlJc w:val="left"/>
       <w:pPr>
-        <w:ind w:left="5040" w:hanging="360"/>
+        <w:ind w:left="4680" w:hanging="360"/>
       </w:pPr>
     </w:lvl>
     <w:lvl w:ilvl="8" w:tplc="0409001B" w:tentative="1">
@@ -10725,7 +10871,7 @@
       <w:lvlText w:val="%9."/>
       <w:lvlJc w:val="right"/>
       <w:pPr>
-        <w:ind w:left="5760" w:hanging="180"/>
+        <w:ind w:left="5400" w:hanging="180"/>
       </w:pPr>
     </w:lvl>
   </w:abstractNum>
@@ -12017,7 +12163,7 @@
     <w:lsdException w:name="Unresolved Mention" w:semiHidden="1" w:unhideWhenUsed="1"/>
     <w:lsdException w:name="Smart Link" w:semiHidden="1" w:unhideWhenUsed="1"/>
   </w:latentStyles>
-  <w:style w:type="paragraph" w:default="1" w:styleId="a">
+  <w:style w:type="paragraph" w:default="1" w:styleId="Normal">
     <w:name w:val="Normal"/>
     <w:qFormat/>
     <w:rsid w:val="008063E1"/>
@@ -12025,11 +12171,11 @@
       <w:spacing w:before="80" w:after="120"/>
     </w:pPr>
   </w:style>
-  <w:style w:type="paragraph" w:styleId="1">
+  <w:style w:type="paragraph" w:styleId="Heading1">
     <w:name w:val="heading 1"/>
-    <w:basedOn w:val="a"/>
-    <w:next w:val="a"/>
-    <w:link w:val="10"/>
+    <w:basedOn w:val="Normal"/>
+    <w:next w:val="Normal"/>
+    <w:link w:val="Heading1Char"/>
     <w:uiPriority w:val="9"/>
     <w:qFormat/>
     <w:rsid w:val="00FA2C69"/>
@@ -12047,11 +12193,11 @@
       <w:szCs w:val="32"/>
     </w:rPr>
   </w:style>
-  <w:style w:type="paragraph" w:styleId="2">
+  <w:style w:type="paragraph" w:styleId="Heading2">
     <w:name w:val="heading 2"/>
-    <w:basedOn w:val="a"/>
-    <w:next w:val="a"/>
-    <w:link w:val="20"/>
+    <w:basedOn w:val="Normal"/>
+    <w:next w:val="Normal"/>
+    <w:link w:val="Heading2Char"/>
     <w:uiPriority w:val="9"/>
     <w:qFormat/>
     <w:rsid w:val="001C5C9E"/>
@@ -12074,11 +12220,11 @@
       <w:lang w:val="bg-BG"/>
     </w:rPr>
   </w:style>
-  <w:style w:type="paragraph" w:styleId="3">
+  <w:style w:type="paragraph" w:styleId="Heading3">
     <w:name w:val="heading 3"/>
-    <w:basedOn w:val="a"/>
-    <w:next w:val="a"/>
-    <w:link w:val="30"/>
+    <w:basedOn w:val="Normal"/>
+    <w:next w:val="Normal"/>
+    <w:link w:val="Heading3Char"/>
     <w:uiPriority w:val="9"/>
     <w:unhideWhenUsed/>
     <w:qFormat/>
@@ -12097,11 +12243,11 @@
       <w:szCs w:val="32"/>
     </w:rPr>
   </w:style>
-  <w:style w:type="paragraph" w:styleId="4">
+  <w:style w:type="paragraph" w:styleId="Heading4">
     <w:name w:val="heading 4"/>
-    <w:basedOn w:val="a"/>
-    <w:next w:val="a"/>
-    <w:link w:val="40"/>
+    <w:basedOn w:val="Normal"/>
+    <w:next w:val="Normal"/>
+    <w:link w:val="Heading4Char"/>
     <w:uiPriority w:val="9"/>
     <w:unhideWhenUsed/>
     <w:qFormat/>
@@ -12120,11 +12266,11 @@
       <w:sz w:val="28"/>
     </w:rPr>
   </w:style>
-  <w:style w:type="paragraph" w:styleId="5">
+  <w:style w:type="paragraph" w:styleId="Heading5">
     <w:name w:val="heading 5"/>
-    <w:basedOn w:val="a"/>
-    <w:next w:val="a"/>
-    <w:link w:val="50"/>
+    <w:basedOn w:val="Normal"/>
+    <w:next w:val="Normal"/>
+    <w:link w:val="Heading5Char"/>
     <w:uiPriority w:val="9"/>
     <w:semiHidden/>
     <w:unhideWhenUsed/>
@@ -12142,13 +12288,13 @@
       <w:color w:val="B2500E"/>
     </w:rPr>
   </w:style>
-  <w:style w:type="character" w:default="1" w:styleId="a0">
+  <w:style w:type="character" w:default="1" w:styleId="DefaultParagraphFont">
     <w:name w:val="Default Paragraph Font"/>
     <w:uiPriority w:val="1"/>
     <w:semiHidden/>
     <w:unhideWhenUsed/>
   </w:style>
-  <w:style w:type="table" w:default="1" w:styleId="a1">
+  <w:style w:type="table" w:default="1" w:styleId="TableNormal">
     <w:name w:val="Normal Table"/>
     <w:uiPriority w:val="99"/>
     <w:semiHidden/>
@@ -12163,16 +12309,16 @@
       </w:tblCellMar>
     </w:tblPr>
   </w:style>
-  <w:style w:type="numbering" w:default="1" w:styleId="a2">
+  <w:style w:type="numbering" w:default="1" w:styleId="NoList">
     <w:name w:val="No List"/>
     <w:uiPriority w:val="99"/>
     <w:semiHidden/>
     <w:unhideWhenUsed/>
   </w:style>
-  <w:style w:type="paragraph" w:styleId="a3">
+  <w:style w:type="paragraph" w:styleId="Header">
     <w:name w:val="header"/>
-    <w:basedOn w:val="a"/>
-    <w:link w:val="a4"/>
+    <w:basedOn w:val="Normal"/>
+    <w:link w:val="HeaderChar"/>
     <w:uiPriority w:val="99"/>
     <w:unhideWhenUsed/>
     <w:rsid w:val="008068A2"/>
@@ -12184,17 +12330,17 @@
       <w:spacing w:after="0" w:line="240" w:lineRule="auto"/>
     </w:pPr>
   </w:style>
-  <w:style w:type="character" w:customStyle="1" w:styleId="a4">
-    <w:name w:val="Горен колонтитул Знак"/>
-    <w:basedOn w:val="a0"/>
-    <w:link w:val="a3"/>
+  <w:style w:type="character" w:customStyle="1" w:styleId="HeaderChar">
+    <w:name w:val="Header Char"/>
+    <w:basedOn w:val="DefaultParagraphFont"/>
+    <w:link w:val="Header"/>
     <w:uiPriority w:val="99"/>
     <w:rsid w:val="008068A2"/>
   </w:style>
-  <w:style w:type="paragraph" w:styleId="a5">
+  <w:style w:type="paragraph" w:styleId="Footer">
     <w:name w:val="footer"/>
-    <w:basedOn w:val="a"/>
-    <w:link w:val="a6"/>
+    <w:basedOn w:val="Normal"/>
+    <w:link w:val="FooterChar"/>
     <w:uiPriority w:val="99"/>
     <w:unhideWhenUsed/>
     <w:rsid w:val="008068A2"/>
@@ -12206,17 +12352,17 @@
       <w:spacing w:after="0" w:line="240" w:lineRule="auto"/>
     </w:pPr>
   </w:style>
-  <w:style w:type="character" w:customStyle="1" w:styleId="a6">
-    <w:name w:val="Долен колонтитул Знак"/>
-    <w:basedOn w:val="a0"/>
-    <w:link w:val="a5"/>
+  <w:style w:type="character" w:customStyle="1" w:styleId="FooterChar">
+    <w:name w:val="Footer Char"/>
+    <w:basedOn w:val="DefaultParagraphFont"/>
+    <w:link w:val="Footer"/>
     <w:uiPriority w:val="99"/>
     <w:rsid w:val="008068A2"/>
   </w:style>
-  <w:style w:type="paragraph" w:styleId="a7">
+  <w:style w:type="paragraph" w:styleId="BalloonText">
     <w:name w:val="Balloon Text"/>
-    <w:basedOn w:val="a"/>
-    <w:link w:val="a8"/>
+    <w:basedOn w:val="Normal"/>
+    <w:link w:val="BalloonTextChar"/>
     <w:uiPriority w:val="99"/>
     <w:semiHidden/>
     <w:unhideWhenUsed/>
@@ -12230,10 +12376,10 @@
       <w:szCs w:val="16"/>
     </w:rPr>
   </w:style>
-  <w:style w:type="character" w:customStyle="1" w:styleId="a8">
-    <w:name w:val="Изнесен текст Знак"/>
-    <w:basedOn w:val="a0"/>
-    <w:link w:val="a7"/>
+  <w:style w:type="character" w:customStyle="1" w:styleId="BalloonTextChar">
+    <w:name w:val="Balloon Text Char"/>
+    <w:basedOn w:val="DefaultParagraphFont"/>
+    <w:link w:val="BalloonText"/>
     <w:uiPriority w:val="99"/>
     <w:semiHidden/>
     <w:rsid w:val="00564D7B"/>
@@ -12243,9 +12389,9 @@
       <w:szCs w:val="16"/>
     </w:rPr>
   </w:style>
-  <w:style w:type="character" w:styleId="a9">
+  <w:style w:type="character" w:styleId="Hyperlink">
     <w:name w:val="Hyperlink"/>
-    <w:basedOn w:val="a0"/>
+    <w:basedOn w:val="DefaultParagraphFont"/>
     <w:uiPriority w:val="99"/>
     <w:unhideWhenUsed/>
     <w:rsid w:val="0079324A"/>
@@ -12254,10 +12400,10 @@
       <w:u w:val="single"/>
     </w:rPr>
   </w:style>
-  <w:style w:type="character" w:customStyle="1" w:styleId="10">
-    <w:name w:val="Заглавие 1 Знак"/>
-    <w:basedOn w:val="a0"/>
-    <w:link w:val="1"/>
+  <w:style w:type="character" w:customStyle="1" w:styleId="Heading1Char">
+    <w:name w:val="Heading 1 Char"/>
+    <w:basedOn w:val="DefaultParagraphFont"/>
+    <w:link w:val="Heading1"/>
     <w:uiPriority w:val="9"/>
     <w:rsid w:val="00FA2C69"/>
     <w:rPr>
@@ -12268,10 +12414,10 @@
       <w:szCs w:val="32"/>
     </w:rPr>
   </w:style>
-  <w:style w:type="character" w:customStyle="1" w:styleId="20">
-    <w:name w:val="Заглавие 2 Знак"/>
-    <w:basedOn w:val="a0"/>
-    <w:link w:val="2"/>
+  <w:style w:type="character" w:customStyle="1" w:styleId="Heading2Char">
+    <w:name w:val="Heading 2 Char"/>
+    <w:basedOn w:val="DefaultParagraphFont"/>
+    <w:link w:val="Heading2"/>
     <w:uiPriority w:val="9"/>
     <w:rsid w:val="001C5C9E"/>
     <w:rPr>
@@ -12284,9 +12430,9 @@
       <w:lang w:val="bg-BG"/>
     </w:rPr>
   </w:style>
-  <w:style w:type="paragraph" w:styleId="aa">
+  <w:style w:type="paragraph" w:styleId="NormalWeb">
     <w:name w:val="Normal (Web)"/>
-    <w:basedOn w:val="a"/>
+    <w:basedOn w:val="Normal"/>
     <w:uiPriority w:val="99"/>
     <w:semiHidden/>
     <w:unhideWhenUsed/>
@@ -12300,9 +12446,9 @@
       <w:szCs w:val="24"/>
     </w:rPr>
   </w:style>
-  <w:style w:type="character" w:styleId="ab">
+  <w:style w:type="character" w:styleId="Strong">
     <w:name w:val="Strong"/>
-    <w:basedOn w:val="a0"/>
+    <w:basedOn w:val="DefaultParagraphFont"/>
     <w:uiPriority w:val="22"/>
     <w:qFormat/>
     <w:rsid w:val="00524789"/>
@@ -12311,10 +12457,10 @@
       <w:bCs/>
     </w:rPr>
   </w:style>
-  <w:style w:type="character" w:customStyle="1" w:styleId="30">
-    <w:name w:val="Заглавие 3 Знак"/>
-    <w:basedOn w:val="a0"/>
-    <w:link w:val="3"/>
+  <w:style w:type="character" w:customStyle="1" w:styleId="Heading3Char">
+    <w:name w:val="Heading 3 Char"/>
+    <w:basedOn w:val="DefaultParagraphFont"/>
+    <w:link w:val="Heading3"/>
     <w:uiPriority w:val="9"/>
     <w:rsid w:val="008C5930"/>
     <w:rPr>
@@ -12325,10 +12471,10 @@
       <w:szCs w:val="32"/>
     </w:rPr>
   </w:style>
-  <w:style w:type="character" w:customStyle="1" w:styleId="40">
-    <w:name w:val="Заглавие 4 Знак"/>
-    <w:basedOn w:val="a0"/>
-    <w:link w:val="4"/>
+  <w:style w:type="character" w:customStyle="1" w:styleId="Heading4Char">
+    <w:name w:val="Heading 4 Char"/>
+    <w:basedOn w:val="DefaultParagraphFont"/>
+    <w:link w:val="Heading4"/>
     <w:uiPriority w:val="9"/>
     <w:rsid w:val="008C5930"/>
     <w:rPr>
@@ -12339,10 +12485,10 @@
       <w:sz w:val="28"/>
     </w:rPr>
   </w:style>
-  <w:style w:type="paragraph" w:styleId="ac">
+  <w:style w:type="paragraph" w:styleId="ListParagraph">
     <w:name w:val="List Paragraph"/>
-    <w:basedOn w:val="a"/>
-    <w:link w:val="ad"/>
+    <w:basedOn w:val="Normal"/>
+    <w:link w:val="ListParagraphChar"/>
     <w:uiPriority w:val="34"/>
     <w:qFormat/>
     <w:rsid w:val="008617B5"/>
@@ -12351,9 +12497,9 @@
       <w:contextualSpacing/>
     </w:pPr>
   </w:style>
-  <w:style w:type="character" w:styleId="ae">
+  <w:style w:type="character" w:styleId="FollowedHyperlink">
     <w:name w:val="FollowedHyperlink"/>
-    <w:basedOn w:val="a0"/>
+    <w:basedOn w:val="DefaultParagraphFont"/>
     <w:uiPriority w:val="99"/>
     <w:semiHidden/>
     <w:unhideWhenUsed/>
@@ -12363,10 +12509,10 @@
       <w:u w:val="single"/>
     </w:rPr>
   </w:style>
-  <w:style w:type="character" w:customStyle="1" w:styleId="50">
-    <w:name w:val="Заглавие 5 Знак"/>
-    <w:basedOn w:val="a0"/>
-    <w:link w:val="5"/>
+  <w:style w:type="character" w:customStyle="1" w:styleId="Heading5Char">
+    <w:name w:val="Heading 5 Char"/>
+    <w:basedOn w:val="DefaultParagraphFont"/>
+    <w:link w:val="Heading5"/>
     <w:uiPriority w:val="9"/>
     <w:semiHidden/>
     <w:rsid w:val="008C5930"/>
@@ -12378,7 +12524,7 @@
   </w:style>
   <w:style w:type="paragraph" w:customStyle="1" w:styleId="Code">
     <w:name w:val="Code"/>
-    <w:basedOn w:val="a"/>
+    <w:basedOn w:val="Normal"/>
     <w:link w:val="CodeChar"/>
     <w:qFormat/>
     <w:rsid w:val="008063E1"/>
@@ -12390,7 +12536,7 @@
   </w:style>
   <w:style w:type="character" w:customStyle="1" w:styleId="CodeChar">
     <w:name w:val="Code Char"/>
-    <w:basedOn w:val="a0"/>
+    <w:basedOn w:val="DefaultParagraphFont"/>
     <w:link w:val="Code"/>
     <w:rsid w:val="008063E1"/>
     <w:rPr>
@@ -12399,9 +12545,9 @@
       <w:noProof/>
     </w:rPr>
   </w:style>
-  <w:style w:type="table" w:styleId="af">
+  <w:style w:type="table" w:styleId="TableGrid">
     <w:name w:val="Table Grid"/>
-    <w:basedOn w:val="a1"/>
+    <w:basedOn w:val="TableNormal"/>
     <w:uiPriority w:val="59"/>
     <w:rsid w:val="00763912"/>
     <w:pPr>
@@ -12420,12 +12566,12 @@
   </w:style>
   <w:style w:type="character" w:customStyle="1" w:styleId="tgc">
     <w:name w:val="_tgc"/>
-    <w:basedOn w:val="a0"/>
+    <w:basedOn w:val="DefaultParagraphFont"/>
     <w:rsid w:val="00D8395C"/>
   </w:style>
   <w:style w:type="paragraph" w:customStyle="1" w:styleId="Index">
     <w:name w:val="Index"/>
-    <w:basedOn w:val="a"/>
+    <w:basedOn w:val="Normal"/>
     <w:rsid w:val="005054C7"/>
     <w:pPr>
       <w:suppressLineNumbers/>
@@ -12435,17 +12581,17 @@
       <w:rFonts w:cs="FreeSans"/>
     </w:rPr>
   </w:style>
-  <w:style w:type="character" w:customStyle="1" w:styleId="ad">
-    <w:name w:val="Списък на абзаци Знак"/>
-    <w:basedOn w:val="a0"/>
-    <w:link w:val="ac"/>
+  <w:style w:type="character" w:customStyle="1" w:styleId="ListParagraphChar">
+    <w:name w:val="List Paragraph Char"/>
+    <w:basedOn w:val="DefaultParagraphFont"/>
+    <w:link w:val="ListParagraph"/>
     <w:uiPriority w:val="34"/>
     <w:qFormat/>
     <w:rsid w:val="005054C7"/>
   </w:style>
   <w:style w:type="character" w:customStyle="1" w:styleId="InternetLink">
     <w:name w:val="Internet Link"/>
-    <w:basedOn w:val="a0"/>
+    <w:basedOn w:val="DefaultParagraphFont"/>
     <w:uiPriority w:val="99"/>
     <w:unhideWhenUsed/>
     <w:rsid w:val="005054C7"/>
@@ -12454,9 +12600,9 @@
       <w:u w:val="single"/>
     </w:rPr>
   </w:style>
-  <w:style w:type="character" w:styleId="af0">
+  <w:style w:type="character" w:styleId="UnresolvedMention">
     <w:name w:val="Unresolved Mention"/>
-    <w:basedOn w:val="a0"/>
+    <w:basedOn w:val="DefaultParagraphFont"/>
     <w:uiPriority w:val="99"/>
     <w:semiHidden/>
     <w:unhideWhenUsed/>

</xml_diff>